<commit_message>
24-09-09, Blog Applebaum afgemaakt
</commit_message>
<xml_diff>
--- a/BlogsWord/Dewereldwaarinweleven.docx
+++ b/BlogsWord/Dewereldwaarinweleven.docx
@@ -293,13 +293,37 @@
         <w:rPr>
           <w:rFonts w:cstheme="minorHAnsi"/>
         </w:rPr>
-        <w:t xml:space="preserve">voor haar </w:t>
-      </w:r>
-      <w:r>
-        <w:rPr>
-          <w:rFonts w:cstheme="minorHAnsi"/>
-        </w:rPr>
-        <w:t xml:space="preserve">net als democratieën </w:t>
+        <w:t>voor haar</w:t>
+      </w:r>
+      <w:r>
+        <w:rPr>
+          <w:rFonts w:cstheme="minorHAnsi"/>
+        </w:rPr>
+        <w:t>,</w:t>
+      </w:r>
+      <w:r>
+        <w:rPr>
+          <w:rFonts w:cstheme="minorHAnsi"/>
+        </w:rPr>
+        <w:t xml:space="preserve"> </w:t>
+      </w:r>
+      <w:r>
+        <w:rPr>
+          <w:rFonts w:cstheme="minorHAnsi"/>
+        </w:rPr>
+        <w:t>net als democratieën</w:t>
+      </w:r>
+      <w:r>
+        <w:rPr>
+          <w:rFonts w:cstheme="minorHAnsi"/>
+        </w:rPr>
+        <w:t>,</w:t>
+      </w:r>
+      <w:r>
+        <w:rPr>
+          <w:rFonts w:cstheme="minorHAnsi"/>
+        </w:rPr>
+        <w:t xml:space="preserve"> </w:t>
       </w:r>
       <w:r>
         <w:rPr>
@@ -335,7 +359,19 @@
         <w:rPr>
           <w:rFonts w:cstheme="minorHAnsi"/>
         </w:rPr>
-        <w:t xml:space="preserve"> maar kunnen zich overal ontwikkelen als de omstandigheden ernaar zijn. Net als democratieën kunnen ze ontstaan, blijven en weer verdwijnen omdat politieke systemen </w:t>
+        <w:t xml:space="preserve"> maar kunnen zich overal ontwikkelen als de omstandigheden ernaar zijn. Net als democratieën kunnen </w:t>
+      </w:r>
+      <w:r>
+        <w:rPr>
+          <w:rFonts w:cstheme="minorHAnsi"/>
+        </w:rPr>
+        <w:t>autocratieën</w:t>
+      </w:r>
+      <w:r>
+        <w:rPr>
+          <w:rFonts w:cstheme="minorHAnsi"/>
+        </w:rPr>
+        <w:t xml:space="preserve"> ontstaan, blijven en weer verdwijnen omdat politieke systemen </w:t>
       </w:r>
       <w:r>
         <w:rPr>
@@ -419,31 +455,55 @@
         <w:rPr>
           <w:rFonts w:cstheme="minorHAnsi"/>
         </w:rPr>
-        <w:t xml:space="preserve">. Onderling zijn er sterke verbindingen </w:t>
-      </w:r>
-      <w:r>
-        <w:rPr>
-          <w:rFonts w:cstheme="minorHAnsi"/>
-        </w:rPr>
-        <w:t>tussen eenheden en mensen die belang hebben bij het in stand houden ervan en ook</w:t>
-      </w:r>
-      <w:r>
-        <w:rPr>
-          <w:rFonts w:cstheme="minorHAnsi"/>
-        </w:rPr>
-        <w:t xml:space="preserve"> met</w:t>
-      </w:r>
-      <w:r>
-        <w:rPr>
-          <w:rFonts w:cstheme="minorHAnsi"/>
-        </w:rPr>
-        <w:t>, en dat is misschien wel nieuw,</w:t>
-      </w:r>
-      <w:r>
-        <w:rPr>
-          <w:rFonts w:cstheme="minorHAnsi"/>
-        </w:rPr>
-        <w:t xml:space="preserve"> andere autocratieën in de wereld. </w:t>
+        <w:t xml:space="preserve">. </w:t>
+      </w:r>
+      <w:r>
+        <w:rPr>
+          <w:rFonts w:cstheme="minorHAnsi"/>
+        </w:rPr>
+        <w:t>Binnen een autocratie zijn</w:t>
+      </w:r>
+      <w:r>
+        <w:rPr>
+          <w:rFonts w:cstheme="minorHAnsi"/>
+        </w:rPr>
+        <w:t xml:space="preserve"> er sterke verbindingen </w:t>
+      </w:r>
+      <w:r>
+        <w:rPr>
+          <w:rFonts w:cstheme="minorHAnsi"/>
+        </w:rPr>
+        <w:t>tussen eenheden en mensen die belang hebben bij het in stand houden ervan</w:t>
+      </w:r>
+      <w:r>
+        <w:rPr>
+          <w:rFonts w:cstheme="minorHAnsi"/>
+        </w:rPr>
+        <w:t xml:space="preserve">, tussen autocratieën, en </w:t>
+      </w:r>
+      <w:r>
+        <w:rPr>
+          <w:rFonts w:cstheme="minorHAnsi"/>
+        </w:rPr>
+        <w:t>dat is misschien wel nieuw,</w:t>
+      </w:r>
+      <w:r>
+        <w:rPr>
+          <w:rFonts w:cstheme="minorHAnsi"/>
+        </w:rPr>
+        <w:t xml:space="preserve"> </w:t>
+      </w:r>
+      <w:r>
+        <w:rPr>
+          <w:rFonts w:cstheme="minorHAnsi"/>
+        </w:rPr>
+        <w:t xml:space="preserve">zijn er ook sterke banden met </w:t>
+      </w:r>
+      <w:r>
+        <w:rPr>
+          <w:rFonts w:cstheme="minorHAnsi"/>
+        </w:rPr>
+        <w:t xml:space="preserve">andere autocratieën in de wereld. </w:t>
       </w:r>
       <w:r>
         <w:rPr>
@@ -499,7 +559,19 @@
         <w:rPr>
           <w:rFonts w:cstheme="minorHAnsi"/>
         </w:rPr>
-        <w:t xml:space="preserve">van Poetin </w:t>
+        <w:t xml:space="preserve">van </w:t>
+      </w:r>
+      <w:r>
+        <w:rPr>
+          <w:rFonts w:cstheme="minorHAnsi"/>
+        </w:rPr>
+        <w:t xml:space="preserve">Vladimir </w:t>
+      </w:r>
+      <w:r>
+        <w:rPr>
+          <w:rFonts w:cstheme="minorHAnsi"/>
+        </w:rPr>
+        <w:t xml:space="preserve">Poetin </w:t>
       </w:r>
       <w:r>
         <w:rPr>
@@ -511,474 +583,484 @@
         <w:rPr>
           <w:rFonts w:cstheme="minorHAnsi"/>
         </w:rPr>
-        <w:t xml:space="preserve">van </w:t>
+        <w:t>van XI</w:t>
+      </w:r>
+      <w:r>
+        <w:rPr>
+          <w:rFonts w:cstheme="minorHAnsi"/>
+        </w:rPr>
+        <w:t xml:space="preserve"> Jinp</w:t>
+      </w:r>
+      <w:r>
+        <w:rPr>
+          <w:rFonts w:cstheme="minorHAnsi"/>
+        </w:rPr>
+        <w:t xml:space="preserve">ing </w:t>
+      </w:r>
+      <w:r>
+        <w:rPr>
+          <w:rFonts w:cstheme="minorHAnsi"/>
+        </w:rPr>
+        <w:t xml:space="preserve">tegenkomen </w:t>
+      </w:r>
+      <w:r>
+        <w:rPr>
+          <w:rFonts w:cstheme="minorHAnsi"/>
+        </w:rPr>
+        <w:t>en</w:t>
+      </w:r>
+      <w:r>
+        <w:rPr>
+          <w:rFonts w:cstheme="minorHAnsi"/>
+        </w:rPr>
+        <w:t xml:space="preserve"> ook in Angola, </w:t>
+      </w:r>
+      <w:r>
+        <w:rPr>
+          <w:rFonts w:cstheme="minorHAnsi"/>
+        </w:rPr>
+        <w:t xml:space="preserve">Azerbaijan, Belarus, </w:t>
+      </w:r>
+      <w:r>
+        <w:rPr>
+          <w:rFonts w:cstheme="minorHAnsi"/>
+        </w:rPr>
+        <w:t xml:space="preserve">Cuba, Iran, </w:t>
+      </w:r>
+      <w:r>
+        <w:rPr>
+          <w:rFonts w:cstheme="minorHAnsi"/>
+        </w:rPr>
+        <w:t xml:space="preserve">Mali, Myanmar, </w:t>
+      </w:r>
+      <w:r>
+        <w:rPr>
+          <w:rFonts w:cstheme="minorHAnsi"/>
+        </w:rPr>
+        <w:t xml:space="preserve">Nicaragua Noord-Korea, </w:t>
+      </w:r>
+      <w:r>
+        <w:rPr>
+          <w:rFonts w:cstheme="minorHAnsi"/>
+        </w:rPr>
+        <w:t xml:space="preserve">Soedan, </w:t>
+      </w:r>
+      <w:r>
+        <w:rPr>
+          <w:rFonts w:cstheme="minorHAnsi"/>
+        </w:rPr>
+        <w:t xml:space="preserve">Syrië, Venezuela, </w:t>
+      </w:r>
+      <w:r>
+        <w:rPr>
+          <w:rFonts w:cstheme="minorHAnsi"/>
+        </w:rPr>
+        <w:t xml:space="preserve">Zimbabwe en </w:t>
+      </w:r>
+      <w:r>
+        <w:rPr>
+          <w:rFonts w:cstheme="minorHAnsi"/>
+        </w:rPr>
+        <w:t>dozijnen andere</w:t>
+      </w:r>
+      <w:r>
+        <w:rPr>
+          <w:rFonts w:cstheme="minorHAnsi"/>
+        </w:rPr>
+        <w:t xml:space="preserve"> landen. </w:t>
+      </w:r>
+      <w:r>
+        <w:rPr>
+          <w:rFonts w:cstheme="minorHAnsi"/>
+        </w:rPr>
+        <w:t>Autocratieën zijn politieke</w:t>
+      </w:r>
+      <w:r>
+        <w:rPr>
+          <w:rFonts w:cstheme="minorHAnsi"/>
+        </w:rPr>
+        <w:t xml:space="preserve"> s</w:t>
+      </w:r>
+      <w:r>
+        <w:rPr>
+          <w:rFonts w:cstheme="minorHAnsi"/>
+        </w:rPr>
+        <w:t>ystemen i</w:t>
+      </w:r>
+      <w:r>
+        <w:rPr>
+          <w:rFonts w:cstheme="minorHAnsi"/>
+        </w:rPr>
+        <w:t>n allerlei Marxist</w:t>
+      </w:r>
+      <w:r>
+        <w:rPr>
+          <w:rFonts w:cstheme="minorHAnsi"/>
+        </w:rPr>
+        <w:t>isch</w:t>
+      </w:r>
+      <w:r>
+        <w:rPr>
+          <w:rFonts w:cstheme="minorHAnsi"/>
+        </w:rPr>
+        <w:t>e</w:t>
+      </w:r>
+      <w:r>
+        <w:rPr>
+          <w:rFonts w:cstheme="minorHAnsi"/>
+        </w:rPr>
+        <w:t>, demagog</w:t>
+      </w:r>
+      <w:r>
+        <w:rPr>
+          <w:rFonts w:cstheme="minorHAnsi"/>
+        </w:rPr>
+        <w:t>isch</w:t>
+      </w:r>
+      <w:r>
+        <w:rPr>
+          <w:rFonts w:cstheme="minorHAnsi"/>
+        </w:rPr>
+        <w:t>e</w:t>
+      </w:r>
+      <w:r>
+        <w:rPr>
+          <w:rFonts w:cstheme="minorHAnsi"/>
+        </w:rPr>
+        <w:t xml:space="preserve">, </w:t>
       </w:r>
       <w:proofErr w:type="spellStart"/>
       <w:r>
         <w:rPr>
           <w:rFonts w:cstheme="minorHAnsi"/>
         </w:rPr>
-        <w:t>XIPing</w:t>
+        <w:t>kleptocra</w:t>
+      </w:r>
+      <w:r>
+        <w:rPr>
+          <w:rFonts w:cstheme="minorHAnsi"/>
+        </w:rPr>
+        <w:t>tisch</w:t>
+      </w:r>
+      <w:r>
+        <w:rPr>
+          <w:rFonts w:cstheme="minorHAnsi"/>
+        </w:rPr>
+        <w:t>e</w:t>
       </w:r>
       <w:proofErr w:type="spellEnd"/>
       <w:r>
         <w:rPr>
           <w:rFonts w:cstheme="minorHAnsi"/>
         </w:rPr>
+        <w:t xml:space="preserve"> en</w:t>
+      </w:r>
+      <w:r>
+        <w:rPr>
+          <w:rFonts w:cstheme="minorHAnsi"/>
+        </w:rPr>
         <w:t xml:space="preserve"> </w:t>
       </w:r>
       <w:r>
         <w:rPr>
           <w:rFonts w:cstheme="minorHAnsi"/>
         </w:rPr>
-        <w:t xml:space="preserve">tegenkomen </w:t>
-      </w:r>
-      <w:r>
-        <w:rPr>
-          <w:rFonts w:cstheme="minorHAnsi"/>
-        </w:rPr>
-        <w:t>en</w:t>
-      </w:r>
-      <w:r>
-        <w:rPr>
-          <w:rFonts w:cstheme="minorHAnsi"/>
-        </w:rPr>
-        <w:t xml:space="preserve"> ook in Angola, </w:t>
-      </w:r>
-      <w:r>
-        <w:rPr>
-          <w:rFonts w:cstheme="minorHAnsi"/>
-        </w:rPr>
-        <w:t xml:space="preserve">Azerbaijan, Belarus, </w:t>
-      </w:r>
-      <w:r>
-        <w:rPr>
-          <w:rFonts w:cstheme="minorHAnsi"/>
-        </w:rPr>
-        <w:t xml:space="preserve">Cuba, Iran, </w:t>
-      </w:r>
-      <w:r>
-        <w:rPr>
-          <w:rFonts w:cstheme="minorHAnsi"/>
-        </w:rPr>
-        <w:t xml:space="preserve">Mali, Myanmar, </w:t>
-      </w:r>
-      <w:r>
-        <w:rPr>
-          <w:rFonts w:cstheme="minorHAnsi"/>
-        </w:rPr>
-        <w:t xml:space="preserve">Nicaragua Noord-Korea, </w:t>
-      </w:r>
-      <w:r>
-        <w:rPr>
-          <w:rFonts w:cstheme="minorHAnsi"/>
-        </w:rPr>
-        <w:t xml:space="preserve">Soedan, </w:t>
-      </w:r>
-      <w:r>
-        <w:rPr>
-          <w:rFonts w:cstheme="minorHAnsi"/>
-        </w:rPr>
-        <w:t xml:space="preserve">Syrië, Venezuela, </w:t>
-      </w:r>
-      <w:r>
-        <w:rPr>
-          <w:rFonts w:cstheme="minorHAnsi"/>
-        </w:rPr>
-        <w:t xml:space="preserve">Zimbabwe en </w:t>
-      </w:r>
-      <w:r>
-        <w:rPr>
-          <w:rFonts w:cstheme="minorHAnsi"/>
-        </w:rPr>
-        <w:t>dozijnen andere</w:t>
-      </w:r>
-      <w:r>
-        <w:rPr>
-          <w:rFonts w:cstheme="minorHAnsi"/>
-        </w:rPr>
-        <w:t xml:space="preserve"> landen. </w:t>
-      </w:r>
-      <w:r>
-        <w:rPr>
-          <w:rFonts w:cstheme="minorHAnsi"/>
-        </w:rPr>
-        <w:t>Autocratieën zijn politieke</w:t>
-      </w:r>
-      <w:r>
-        <w:rPr>
-          <w:rFonts w:cstheme="minorHAnsi"/>
-        </w:rPr>
-        <w:t xml:space="preserve"> s</w:t>
-      </w:r>
-      <w:r>
-        <w:rPr>
-          <w:rFonts w:cstheme="minorHAnsi"/>
-        </w:rPr>
-        <w:t>ystemen i</w:t>
-      </w:r>
-      <w:r>
-        <w:rPr>
-          <w:rFonts w:cstheme="minorHAnsi"/>
-        </w:rPr>
-        <w:t>n allerlei Marxist</w:t>
-      </w:r>
-      <w:r>
-        <w:rPr>
-          <w:rFonts w:cstheme="minorHAnsi"/>
-        </w:rPr>
-        <w:t>isch</w:t>
-      </w:r>
-      <w:r>
-        <w:rPr>
-          <w:rFonts w:cstheme="minorHAnsi"/>
-        </w:rPr>
-        <w:t>e</w:t>
-      </w:r>
-      <w:r>
-        <w:rPr>
-          <w:rFonts w:cstheme="minorHAnsi"/>
-        </w:rPr>
-        <w:t>, demagog</w:t>
-      </w:r>
-      <w:r>
-        <w:rPr>
-          <w:rFonts w:cstheme="minorHAnsi"/>
-        </w:rPr>
-        <w:t>isch</w:t>
-      </w:r>
-      <w:r>
-        <w:rPr>
-          <w:rFonts w:cstheme="minorHAnsi"/>
-        </w:rPr>
-        <w:t>e</w:t>
-      </w:r>
-      <w:r>
-        <w:rPr>
-          <w:rFonts w:cstheme="minorHAnsi"/>
-        </w:rPr>
-        <w:t xml:space="preserve">, </w:t>
+        <w:t>tiranniek</w:t>
+      </w:r>
+      <w:r>
+        <w:rPr>
+          <w:rFonts w:cstheme="minorHAnsi"/>
+        </w:rPr>
+        <w:t>e gedaanten</w:t>
+      </w:r>
+      <w:r>
+        <w:rPr>
+          <w:rFonts w:cstheme="minorHAnsi"/>
+        </w:rPr>
+        <w:t xml:space="preserve">. </w:t>
+      </w:r>
+      <w:r>
+        <w:rPr>
+          <w:rFonts w:cstheme="minorHAnsi"/>
+        </w:rPr>
+        <w:t>Politieke systemen ook die niets willen weten van</w:t>
+      </w:r>
+      <w:r>
+        <w:rPr>
+          <w:rFonts w:cstheme="minorHAnsi"/>
+        </w:rPr>
+        <w:t xml:space="preserve"> de invloed van het volk, </w:t>
+      </w:r>
+      <w:r>
+        <w:rPr>
+          <w:rFonts w:cstheme="minorHAnsi"/>
+        </w:rPr>
+        <w:t xml:space="preserve">waar </w:t>
+      </w:r>
+      <w:r>
+        <w:rPr>
+          <w:rFonts w:cstheme="minorHAnsi"/>
+        </w:rPr>
+        <w:t xml:space="preserve">eigen mensen </w:t>
+      </w:r>
+      <w:r>
+        <w:rPr>
+          <w:rFonts w:cstheme="minorHAnsi"/>
+        </w:rPr>
+        <w:t>worden onderdrukt als ze</w:t>
+      </w:r>
+      <w:r>
+        <w:rPr>
+          <w:rFonts w:cstheme="minorHAnsi"/>
+        </w:rPr>
+        <w:t xml:space="preserve"> </w:t>
+      </w:r>
+      <w:r>
+        <w:rPr>
+          <w:rFonts w:cstheme="minorHAnsi"/>
+        </w:rPr>
+        <w:t xml:space="preserve">er </w:t>
+      </w:r>
+      <w:r>
+        <w:rPr>
+          <w:rFonts w:cstheme="minorHAnsi"/>
+        </w:rPr>
+        <w:t xml:space="preserve">andere ideeën of </w:t>
+      </w:r>
+      <w:r>
+        <w:rPr>
+          <w:rFonts w:cstheme="minorHAnsi"/>
+        </w:rPr>
+        <w:lastRenderedPageBreak/>
+        <w:t xml:space="preserve">levenswijzen op na houden en </w:t>
+      </w:r>
+      <w:r>
+        <w:rPr>
+          <w:rFonts w:cstheme="minorHAnsi"/>
+        </w:rPr>
+        <w:t xml:space="preserve">die niet transparant en </w:t>
+      </w:r>
+      <w:r>
+        <w:rPr>
+          <w:rFonts w:cstheme="minorHAnsi"/>
+        </w:rPr>
+        <w:t xml:space="preserve">zeer </w:t>
+      </w:r>
+      <w:r>
+        <w:rPr>
+          <w:rFonts w:cstheme="minorHAnsi"/>
+        </w:rPr>
+        <w:t>on</w:t>
+      </w:r>
+      <w:r>
+        <w:rPr>
+          <w:rFonts w:cstheme="minorHAnsi"/>
+        </w:rPr>
+        <w:t>berekenbaar</w:t>
+      </w:r>
+      <w:r>
+        <w:rPr>
+          <w:rFonts w:cstheme="minorHAnsi"/>
+        </w:rPr>
+        <w:t xml:space="preserve"> zijn</w:t>
+      </w:r>
+      <w:r>
+        <w:rPr>
+          <w:rFonts w:cstheme="minorHAnsi"/>
+        </w:rPr>
+        <w:t xml:space="preserve">. </w:t>
+      </w:r>
+      <w:r>
+        <w:rPr>
+          <w:rFonts w:cstheme="minorHAnsi"/>
+        </w:rPr>
+        <w:t>Autocratieën</w:t>
+      </w:r>
+      <w:r>
+        <w:rPr>
+          <w:rFonts w:cstheme="minorHAnsi"/>
+        </w:rPr>
+        <w:t xml:space="preserve"> hebben een gezamenlijke vijand en dat is de democratische wereld. </w:t>
+      </w:r>
+      <w:r>
+        <w:rPr>
+          <w:rFonts w:cstheme="minorHAnsi"/>
+        </w:rPr>
+        <w:t>Leiders ervan voelen zich on</w:t>
+      </w:r>
+      <w:r>
+        <w:rPr>
+          <w:rFonts w:cstheme="minorHAnsi"/>
+        </w:rPr>
+        <w:t>aan</w:t>
+      </w:r>
+      <w:r>
+        <w:rPr>
+          <w:rFonts w:cstheme="minorHAnsi"/>
+        </w:rPr>
+        <w:t xml:space="preserve">tastbaar en het internationale recht geldt niet voor hen. </w:t>
+      </w:r>
+      <w:r>
+        <w:rPr>
+          <w:rFonts w:cstheme="minorHAnsi"/>
+        </w:rPr>
+        <w:t>Z</w:t>
+      </w:r>
+      <w:r>
+        <w:rPr>
+          <w:rFonts w:cstheme="minorHAnsi"/>
+        </w:rPr>
+        <w:t>ij</w:t>
+      </w:r>
+      <w:r>
+        <w:rPr>
+          <w:rFonts w:cstheme="minorHAnsi"/>
+        </w:rPr>
+        <w:t xml:space="preserve"> schamen zich niet voor hun eigen </w:t>
+      </w:r>
+      <w:r>
+        <w:rPr>
+          <w:rFonts w:cstheme="minorHAnsi"/>
+        </w:rPr>
+        <w:t>brute</w:t>
+      </w:r>
+      <w:r>
+        <w:rPr>
+          <w:rFonts w:cstheme="minorHAnsi"/>
+        </w:rPr>
+        <w:t xml:space="preserve"> </w:t>
+      </w:r>
+      <w:r>
+        <w:rPr>
+          <w:rFonts w:cstheme="minorHAnsi"/>
+        </w:rPr>
+        <w:t xml:space="preserve">handelen en reageren brutaal als ze door anderen worden bekritiseerd. </w:t>
+      </w:r>
+      <w:r>
+        <w:rPr>
+          <w:rFonts w:cstheme="minorHAnsi"/>
+        </w:rPr>
+        <w:t>Ze willen zelf aan de macht blijven en daar hebben ze alles voor over.</w:t>
+      </w:r>
+      <w:r>
+        <w:rPr>
+          <w:rFonts w:cstheme="minorHAnsi"/>
+        </w:rPr>
+        <w:t xml:space="preserve"> </w:t>
+      </w:r>
+      <w:r>
+        <w:rPr>
+          <w:rFonts w:cstheme="minorHAnsi"/>
+        </w:rPr>
+        <w:t xml:space="preserve">Idealen binden </w:t>
+      </w:r>
+      <w:r>
+        <w:rPr>
+          <w:rFonts w:cstheme="minorHAnsi"/>
+        </w:rPr>
+        <w:t>deze landen</w:t>
+      </w:r>
+      <w:r>
+        <w:rPr>
+          <w:rFonts w:cstheme="minorHAnsi"/>
+        </w:rPr>
+        <w:t xml:space="preserve"> allang niet meer</w:t>
+      </w:r>
+      <w:r>
+        <w:rPr>
+          <w:rFonts w:cstheme="minorHAnsi"/>
+        </w:rPr>
+        <w:t>. N</w:t>
+      </w:r>
+      <w:r>
+        <w:rPr>
+          <w:rFonts w:cstheme="minorHAnsi"/>
+        </w:rPr>
+        <w:t xml:space="preserve">u </w:t>
+      </w:r>
+      <w:r>
+        <w:rPr>
+          <w:rFonts w:cstheme="minorHAnsi"/>
+        </w:rPr>
+        <w:t>verdedigen ze elkaar op basis van</w:t>
+      </w:r>
+      <w:r>
+        <w:rPr>
+          <w:rFonts w:cstheme="minorHAnsi"/>
+        </w:rPr>
+        <w:t xml:space="preserve"> </w:t>
+      </w:r>
+      <w:r>
+        <w:rPr>
+          <w:rFonts w:cstheme="minorHAnsi"/>
+        </w:rPr>
+        <w:t xml:space="preserve">concrete (veelal financiële) </w:t>
+      </w:r>
+      <w:r>
+        <w:rPr>
+          <w:rFonts w:cstheme="minorHAnsi"/>
+        </w:rPr>
+        <w:t>afspraken</w:t>
+      </w:r>
+      <w:r>
+        <w:rPr>
+          <w:rFonts w:cstheme="minorHAnsi"/>
+        </w:rPr>
+        <w:t>. In haar vorige boek *</w:t>
       </w:r>
       <w:proofErr w:type="spellStart"/>
       <w:r>
         <w:rPr>
           <w:rFonts w:cstheme="minorHAnsi"/>
         </w:rPr>
-        <w:t>kleptocra</w:t>
-      </w:r>
-      <w:r>
-        <w:rPr>
-          <w:rFonts w:cstheme="minorHAnsi"/>
-        </w:rPr>
-        <w:t>tisch</w:t>
-      </w:r>
-      <w:r>
-        <w:rPr>
-          <w:rFonts w:cstheme="minorHAnsi"/>
-        </w:rPr>
-        <w:t>e</w:t>
+        <w:t>Twillight</w:t>
       </w:r>
       <w:proofErr w:type="spellEnd"/>
       <w:r>
         <w:rPr>
           <w:rFonts w:cstheme="minorHAnsi"/>
         </w:rPr>
-        <w:t xml:space="preserve"> en</w:t>
-      </w:r>
-      <w:r>
-        <w:rPr>
-          <w:rFonts w:cstheme="minorHAnsi"/>
-        </w:rPr>
-        <w:t xml:space="preserve"> </w:t>
-      </w:r>
-      <w:r>
-        <w:rPr>
-          <w:rFonts w:cstheme="minorHAnsi"/>
-        </w:rPr>
-        <w:t>tiranniek</w:t>
-      </w:r>
-      <w:r>
-        <w:rPr>
-          <w:rFonts w:cstheme="minorHAnsi"/>
-        </w:rPr>
-        <w:t>e gedaanten</w:t>
-      </w:r>
-      <w:r>
-        <w:rPr>
-          <w:rFonts w:cstheme="minorHAnsi"/>
-        </w:rPr>
-        <w:t xml:space="preserve">. </w:t>
-      </w:r>
-      <w:r>
-        <w:rPr>
-          <w:rFonts w:cstheme="minorHAnsi"/>
-        </w:rPr>
-        <w:t>Politieke systemen ook die niets willen weten van</w:t>
-      </w:r>
-      <w:r>
-        <w:rPr>
-          <w:rFonts w:cstheme="minorHAnsi"/>
-        </w:rPr>
-        <w:t xml:space="preserve"> de invloed van het volk, </w:t>
-      </w:r>
-      <w:r>
-        <w:rPr>
-          <w:rFonts w:cstheme="minorHAnsi"/>
-        </w:rPr>
-        <w:t xml:space="preserve">waar </w:t>
-      </w:r>
-      <w:r>
-        <w:rPr>
-          <w:rFonts w:cstheme="minorHAnsi"/>
-        </w:rPr>
-        <w:t xml:space="preserve">eigen mensen </w:t>
-      </w:r>
-      <w:r>
-        <w:rPr>
-          <w:rFonts w:cstheme="minorHAnsi"/>
-        </w:rPr>
-        <w:t>worden onderdrukt als ze</w:t>
-      </w:r>
-      <w:r>
-        <w:rPr>
-          <w:rFonts w:cstheme="minorHAnsi"/>
-        </w:rPr>
-        <w:t xml:space="preserve"> </w:t>
-      </w:r>
-      <w:r>
-        <w:rPr>
-          <w:rFonts w:cstheme="minorHAnsi"/>
-        </w:rPr>
-        <w:t xml:space="preserve">er </w:t>
-      </w:r>
-      <w:r>
-        <w:rPr>
-          <w:rFonts w:cstheme="minorHAnsi"/>
-        </w:rPr>
-        <w:t xml:space="preserve">andere ideeën of levenswijzen op na houden en </w:t>
-      </w:r>
-      <w:r>
-        <w:rPr>
-          <w:rFonts w:cstheme="minorHAnsi"/>
-        </w:rPr>
-        <w:t xml:space="preserve">die niet transparant en </w:t>
-      </w:r>
-      <w:r>
-        <w:rPr>
-          <w:rFonts w:cstheme="minorHAnsi"/>
-        </w:rPr>
-        <w:lastRenderedPageBreak/>
-        <w:t xml:space="preserve">zeer </w:t>
-      </w:r>
-      <w:r>
-        <w:rPr>
-          <w:rFonts w:cstheme="minorHAnsi"/>
-        </w:rPr>
-        <w:t>on</w:t>
-      </w:r>
-      <w:r>
-        <w:rPr>
-          <w:rFonts w:cstheme="minorHAnsi"/>
-        </w:rPr>
-        <w:t>berekenbaar</w:t>
-      </w:r>
-      <w:r>
-        <w:rPr>
-          <w:rFonts w:cstheme="minorHAnsi"/>
-        </w:rPr>
-        <w:t xml:space="preserve"> zijn</w:t>
-      </w:r>
-      <w:r>
-        <w:rPr>
-          <w:rFonts w:cstheme="minorHAnsi"/>
-        </w:rPr>
-        <w:t xml:space="preserve">. </w:t>
-      </w:r>
-      <w:r>
-        <w:rPr>
-          <w:rFonts w:cstheme="minorHAnsi"/>
-        </w:rPr>
-        <w:t>Autocratieën</w:t>
-      </w:r>
-      <w:r>
-        <w:rPr>
-          <w:rFonts w:cstheme="minorHAnsi"/>
-        </w:rPr>
-        <w:t xml:space="preserve"> hebben een gezamenlijke vijand en dat is de democratische wereld. </w:t>
-      </w:r>
-      <w:r>
-        <w:rPr>
-          <w:rFonts w:cstheme="minorHAnsi"/>
-        </w:rPr>
-        <w:t>Leiders ervan voelen zich on</w:t>
-      </w:r>
-      <w:r>
-        <w:rPr>
-          <w:rFonts w:cstheme="minorHAnsi"/>
-        </w:rPr>
-        <w:t>aan</w:t>
-      </w:r>
-      <w:r>
-        <w:rPr>
-          <w:rFonts w:cstheme="minorHAnsi"/>
-        </w:rPr>
-        <w:t>tastbaar en het internationale recht geldt niet voor hen.</w:t>
-      </w:r>
-      <w:r>
-        <w:rPr>
-          <w:rFonts w:cstheme="minorHAnsi"/>
-        </w:rPr>
-        <w:t xml:space="preserve"> </w:t>
-      </w:r>
-      <w:r>
-        <w:rPr>
-          <w:rFonts w:cstheme="minorHAnsi"/>
-        </w:rPr>
-        <w:t>Z</w:t>
-      </w:r>
-      <w:r>
-        <w:rPr>
-          <w:rFonts w:cstheme="minorHAnsi"/>
-        </w:rPr>
-        <w:t>ij</w:t>
-      </w:r>
-      <w:r>
-        <w:rPr>
-          <w:rFonts w:cstheme="minorHAnsi"/>
-        </w:rPr>
-        <w:t xml:space="preserve"> schamen zich niet voor hun eigen </w:t>
-      </w:r>
-      <w:r>
-        <w:rPr>
-          <w:rFonts w:cstheme="minorHAnsi"/>
-        </w:rPr>
-        <w:t>brute</w:t>
-      </w:r>
-      <w:r>
-        <w:rPr>
-          <w:rFonts w:cstheme="minorHAnsi"/>
-        </w:rPr>
-        <w:t xml:space="preserve"> </w:t>
-      </w:r>
-      <w:r>
-        <w:rPr>
-          <w:rFonts w:cstheme="minorHAnsi"/>
-        </w:rPr>
-        <w:t xml:space="preserve">handelen en reageren brutaal als ze door anderen worden bekritiseerd. </w:t>
-      </w:r>
-      <w:r>
-        <w:rPr>
-          <w:rFonts w:cstheme="minorHAnsi"/>
-        </w:rPr>
-        <w:t>Ze willen zelf aan de macht blijven en daar hebben ze alles voor over.</w:t>
-      </w:r>
-      <w:r>
-        <w:rPr>
-          <w:rFonts w:cstheme="minorHAnsi"/>
-        </w:rPr>
-        <w:t xml:space="preserve"> </w:t>
-      </w:r>
-      <w:r>
-        <w:rPr>
-          <w:rFonts w:cstheme="minorHAnsi"/>
-        </w:rPr>
-        <w:t xml:space="preserve">Idealen binden </w:t>
-      </w:r>
-      <w:r>
-        <w:rPr>
-          <w:rFonts w:cstheme="minorHAnsi"/>
-        </w:rPr>
-        <w:t>deze landen</w:t>
-      </w:r>
-      <w:r>
-        <w:rPr>
-          <w:rFonts w:cstheme="minorHAnsi"/>
-        </w:rPr>
-        <w:t xml:space="preserve"> allang niet meer</w:t>
-      </w:r>
-      <w:r>
-        <w:rPr>
-          <w:rFonts w:cstheme="minorHAnsi"/>
-        </w:rPr>
-        <w:t>. N</w:t>
-      </w:r>
-      <w:r>
-        <w:rPr>
-          <w:rFonts w:cstheme="minorHAnsi"/>
-        </w:rPr>
-        <w:t xml:space="preserve">u </w:t>
-      </w:r>
-      <w:r>
-        <w:rPr>
-          <w:rFonts w:cstheme="minorHAnsi"/>
-        </w:rPr>
-        <w:t>verdedigen ze elkaar op basis van</w:t>
-      </w:r>
-      <w:r>
-        <w:rPr>
-          <w:rFonts w:cstheme="minorHAnsi"/>
-        </w:rPr>
-        <w:t xml:space="preserve"> </w:t>
-      </w:r>
-      <w:r>
-        <w:rPr>
-          <w:rFonts w:cstheme="minorHAnsi"/>
-        </w:rPr>
-        <w:t xml:space="preserve">concrete (veelal financiële) </w:t>
-      </w:r>
-      <w:r>
-        <w:rPr>
-          <w:rFonts w:cstheme="minorHAnsi"/>
-        </w:rPr>
-        <w:t>afspraken</w:t>
-      </w:r>
-      <w:r>
-        <w:rPr>
-          <w:rFonts w:cstheme="minorHAnsi"/>
-        </w:rPr>
-        <w:t>. In haar vorige boek *</w:t>
+        <w:t xml:space="preserve"> of </w:t>
       </w:r>
       <w:proofErr w:type="spellStart"/>
       <w:r>
         <w:rPr>
           <w:rFonts w:cstheme="minorHAnsi"/>
         </w:rPr>
-        <w:t>Twillight</w:t>
+        <w:t>Democracy</w:t>
       </w:r>
       <w:proofErr w:type="spellEnd"/>
       <w:r>
         <w:rPr>
           <w:rFonts w:cstheme="minorHAnsi"/>
         </w:rPr>
-        <w:t xml:space="preserve"> of </w:t>
+        <w:t xml:space="preserve">* wilde </w:t>
       </w:r>
       <w:proofErr w:type="spellStart"/>
       <w:r>
         <w:rPr>
           <w:rFonts w:cstheme="minorHAnsi"/>
         </w:rPr>
-        <w:t>Democracy</w:t>
+        <w:t>Applebaum</w:t>
       </w:r>
       <w:proofErr w:type="spellEnd"/>
       <w:r>
         <w:rPr>
           <w:rFonts w:cstheme="minorHAnsi"/>
         </w:rPr>
-        <w:t xml:space="preserve">* wilde </w:t>
-      </w:r>
-      <w:proofErr w:type="spellStart"/>
-      <w:r>
-        <w:rPr>
-          <w:rFonts w:cstheme="minorHAnsi"/>
-        </w:rPr>
-        <w:t>Applebaum</w:t>
-      </w:r>
-      <w:proofErr w:type="spellEnd"/>
-      <w:r>
-        <w:rPr>
-          <w:rFonts w:cstheme="minorHAnsi"/>
-        </w:rPr>
-        <w:t xml:space="preserve"> begrijpen waarom mensen in verschillende westerse landen het </w:t>
+        <w:t xml:space="preserve"> begrijpen waarom mensen in verschillende </w:t>
+      </w:r>
+      <w:r>
+        <w:rPr>
+          <w:rFonts w:cstheme="minorHAnsi"/>
+        </w:rPr>
+        <w:t xml:space="preserve">democratische </w:t>
+      </w:r>
+      <w:r>
+        <w:rPr>
+          <w:rFonts w:cstheme="minorHAnsi"/>
+        </w:rPr>
+        <w:t xml:space="preserve">landen het </w:t>
       </w:r>
       <w:r>
         <w:rPr>
@@ -996,14 +1078,40 @@
         <w:rPr>
           <w:rFonts w:cstheme="minorHAnsi"/>
         </w:rPr>
+        <w:t xml:space="preserve"> (de binnenwereld)</w:t>
+      </w:r>
+      <w:r>
+        <w:rPr>
+          <w:rFonts w:cstheme="minorHAnsi"/>
+        </w:rPr>
         <w:t xml:space="preserve">, nu gaat </w:t>
       </w:r>
       <w:r>
         <w:rPr>
           <w:rFonts w:cstheme="minorHAnsi"/>
         </w:rPr>
-        <w:t>het om het begrijpen van autocratische systemen.</w:t>
-      </w:r>
+        <w:t xml:space="preserve">het om het begrijpen van </w:t>
+      </w:r>
+      <w:r>
+        <w:rPr>
+          <w:rFonts w:cstheme="minorHAnsi"/>
+        </w:rPr>
+        <w:t>de autocratieën (de buitenwereld</w:t>
+      </w:r>
+      <w:proofErr w:type="gramStart"/>
+      <w:r>
+        <w:rPr>
+          <w:rFonts w:cstheme="minorHAnsi"/>
+        </w:rPr>
+        <w:t>).</w:t>
+      </w:r>
+      <w:r>
+        <w:rPr>
+          <w:rFonts w:cstheme="minorHAnsi"/>
+        </w:rPr>
+        <w:t>.</w:t>
+      </w:r>
+      <w:proofErr w:type="gramEnd"/>
     </w:p>
     <w:p>
       <w:pPr>
@@ -1150,7 +1258,7 @@
         <w:rPr>
           <w:rFonts w:cstheme="minorHAnsi"/>
         </w:rPr>
-        <w:t>normaliseren van relaties wordt na de val van de muur nog eens versterkt. Ook de handel met China w</w:t>
+        <w:t>normaliseren van relaties wordt na de val van de muur versterkt. Ook de handel met China w</w:t>
       </w:r>
       <w:r>
         <w:rPr>
@@ -1192,7 +1300,13 @@
         <w:rPr>
           <w:rFonts w:cstheme="minorHAnsi"/>
         </w:rPr>
-        <w:t xml:space="preserve">at er werkelijk gebeurt en </w:t>
+        <w:t>at er werkelijk gebeurt</w:t>
+      </w:r>
+      <w:r>
+        <w:rPr>
+          <w:rFonts w:cstheme="minorHAnsi"/>
+        </w:rPr>
+        <w:t xml:space="preserve"> (</w:t>
       </w:r>
       <w:r>
         <w:rPr>
@@ -1210,7 +1324,7 @@
         <w:rPr>
           <w:rFonts w:cstheme="minorHAnsi"/>
         </w:rPr>
-        <w:t>,</w:t>
+        <w:t>)</w:t>
       </w:r>
       <w:r>
         <w:rPr>
@@ -1306,19 +1420,13 @@
         <w:rPr>
           <w:rFonts w:cstheme="minorHAnsi"/>
         </w:rPr>
-        <w:t xml:space="preserve">, laat staan </w:t>
-      </w:r>
-      <w:r>
-        <w:rPr>
-          <w:rFonts w:cstheme="minorHAnsi"/>
-        </w:rPr>
-        <w:t>dat er rekening wordt gehouden met</w:t>
-      </w:r>
-      <w:r>
-        <w:rPr>
-          <w:rFonts w:cstheme="minorHAnsi"/>
-        </w:rPr>
-        <w:t xml:space="preserve"> de mogelijkheid dat</w:t>
+        <w:t xml:space="preserve"> en </w:t>
+      </w:r>
+      <w:r>
+        <w:rPr>
+          <w:rFonts w:cstheme="minorHAnsi"/>
+        </w:rPr>
+        <w:t>dat</w:t>
       </w:r>
       <w:r>
         <w:rPr>
@@ -1330,7 +1438,7 @@
         <w:rPr>
           <w:rFonts w:cstheme="minorHAnsi"/>
         </w:rPr>
-        <w:t xml:space="preserve">niet-liberale ideeën ook onze kant op kunnen </w:t>
+        <w:t xml:space="preserve">niet-liberale ideeën onze kant op kunnen </w:t>
       </w:r>
       <w:r>
         <w:rPr>
@@ -1354,7 +1462,19 @@
         <w:rPr>
           <w:rFonts w:cstheme="minorHAnsi"/>
         </w:rPr>
-        <w:t xml:space="preserve">ontwikkelingen die eerst heel positief lijken te zijn, </w:t>
+        <w:t xml:space="preserve">ontwikkelingen die eerst heel positief lijken </w:t>
+      </w:r>
+      <w:r>
+        <w:rPr>
+          <w:rFonts w:cstheme="minorHAnsi"/>
+        </w:rPr>
+        <w:t>en</w:t>
+      </w:r>
+      <w:r>
+        <w:rPr>
+          <w:rFonts w:cstheme="minorHAnsi"/>
+        </w:rPr>
+        <w:t xml:space="preserve"> </w:t>
       </w:r>
       <w:r>
         <w:rPr>
@@ -1420,25 +1540,49 @@
         <w:rPr>
           <w:rFonts w:cstheme="minorHAnsi"/>
         </w:rPr>
-        <w:t xml:space="preserve">het vertrouwen en </w:t>
-      </w:r>
-      <w:r>
-        <w:rPr>
-          <w:rFonts w:cstheme="minorHAnsi"/>
-        </w:rPr>
-        <w:t>al snel de</w:t>
-      </w:r>
-      <w:r>
-        <w:rPr>
-          <w:rFonts w:cstheme="minorHAnsi"/>
-        </w:rPr>
-        <w:t xml:space="preserve"> hele democratisch opbouw af. De omvang van corruptie kent </w:t>
-      </w:r>
-      <w:r>
-        <w:rPr>
-          <w:rFonts w:cstheme="minorHAnsi"/>
-        </w:rPr>
-        <w:t>vervolgens geen</w:t>
+        <w:t xml:space="preserve">het vertrouwen </w:t>
+      </w:r>
+      <w:r>
+        <w:rPr>
+          <w:rFonts w:cstheme="minorHAnsi"/>
+        </w:rPr>
+        <w:t xml:space="preserve">af </w:t>
+      </w:r>
+      <w:r>
+        <w:rPr>
+          <w:rFonts w:cstheme="minorHAnsi"/>
+        </w:rPr>
+        <w:t xml:space="preserve">en </w:t>
+      </w:r>
+      <w:r>
+        <w:rPr>
+          <w:rFonts w:cstheme="minorHAnsi"/>
+        </w:rPr>
+        <w:t>dan</w:t>
+      </w:r>
+      <w:r>
+        <w:rPr>
+          <w:rFonts w:cstheme="minorHAnsi"/>
+        </w:rPr>
+        <w:t xml:space="preserve"> snel de</w:t>
+      </w:r>
+      <w:r>
+        <w:rPr>
+          <w:rFonts w:cstheme="minorHAnsi"/>
+        </w:rPr>
+        <w:t xml:space="preserve"> hele democratisch opbouw. De omvang van corruptie kent </w:t>
+      </w:r>
+      <w:r>
+        <w:rPr>
+          <w:rFonts w:cstheme="minorHAnsi"/>
+        </w:rPr>
+        <w:t>er</w:t>
+      </w:r>
+      <w:r>
+        <w:rPr>
+          <w:rFonts w:cstheme="minorHAnsi"/>
+        </w:rPr>
+        <w:t xml:space="preserve"> geen</w:t>
       </w:r>
       <w:r>
         <w:rPr>
@@ -1621,7 +1765,7 @@
         <w:rPr>
           <w:rFonts w:cstheme="minorHAnsi"/>
         </w:rPr>
-        <w:t>verboden en daarvoor in de plaats komen eigen sites en eigen veiligheids-, controle- en AI-systemen.  Niet alleen wordt de liberale-democratische taal zwart gemaakt (</w:t>
+        <w:t>verboden en daarvoor in de plaats komen eigen sites en eigen veiligheids-, controle- en AI-systemen. Niet alleen wordt de liberale-democratische taal zwart gemaakt (</w:t>
       </w:r>
       <w:r>
         <w:rPr>
@@ -1829,13 +1973,31 @@
         <w:rPr>
           <w:rFonts w:cstheme="minorHAnsi"/>
         </w:rPr>
-        <w:t xml:space="preserve"> extre</w:t>
-      </w:r>
-      <w:r>
-        <w:rPr>
-          <w:rFonts w:cstheme="minorHAnsi"/>
-        </w:rPr>
-        <w:t>em</w:t>
+        <w:t xml:space="preserve"> </w:t>
+      </w:r>
+      <w:r>
+        <w:rPr>
+          <w:rFonts w:cstheme="minorHAnsi"/>
+        </w:rPr>
+        <w:t>rechts-</w:t>
+      </w:r>
+      <w:r>
+        <w:rPr>
+          <w:rFonts w:cstheme="minorHAnsi"/>
+        </w:rPr>
+        <w:t>extre</w:t>
+      </w:r>
+      <w:r>
+        <w:rPr>
+          <w:rFonts w:cstheme="minorHAnsi"/>
+        </w:rPr>
+        <w:t>m</w:t>
+      </w:r>
+      <w:r>
+        <w:rPr>
+          <w:rFonts w:cstheme="minorHAnsi"/>
+        </w:rPr>
+        <w:t>e</w:t>
       </w:r>
       <w:r>
         <w:rPr>
@@ -1886,7 +2048,19 @@
         <w:rPr>
           <w:rFonts w:cstheme="minorHAnsi"/>
         </w:rPr>
-        <w:t xml:space="preserve">de omgang in de wereld richting gaven. Die organisatie en afspraken worden steeds meer in twijfel getrokken. China vraagt in plaats van mensenrechten om het recht op ontwikkeling, win-win afspraken en soevereiniteit. En de Russen willen af van de Amerikaanse hegemonie in wereld en streven een multipolaire samenleving na. </w:t>
+        <w:t xml:space="preserve">de omgang in de wereld richting gaven. Die organisatie en afspraken worden steeds meer in twijfel getrokken. China vraagt in plaats van mensenrechten om het recht op ontwikkeling, win-win afspraken en </w:t>
+      </w:r>
+      <w:r>
+        <w:rPr>
+          <w:rFonts w:cstheme="minorHAnsi"/>
+        </w:rPr>
+        <w:t xml:space="preserve">het recht op </w:t>
+      </w:r>
+      <w:r>
+        <w:rPr>
+          <w:rFonts w:cstheme="minorHAnsi"/>
+        </w:rPr>
+        <w:t xml:space="preserve">soevereiniteit. En de Russen willen af van de Amerikaanse hegemonie in wereld en streven een multipolaire samenleving na. </w:t>
       </w:r>
       <w:r>
         <w:rPr>
@@ -1910,7 +2084,19 @@
         <w:rPr>
           <w:rFonts w:cstheme="minorHAnsi"/>
         </w:rPr>
-        <w:t xml:space="preserve"> niet alles aan die landen zelf over kunt laten.</w:t>
+        <w:t xml:space="preserve"> niet alles aan die landen zelf </w:t>
+      </w:r>
+      <w:r>
+        <w:rPr>
+          <w:rFonts w:cstheme="minorHAnsi"/>
+        </w:rPr>
+        <w:t xml:space="preserve">en hun autocratische ondersteuners </w:t>
+      </w:r>
+      <w:r>
+        <w:rPr>
+          <w:rFonts w:cstheme="minorHAnsi"/>
+        </w:rPr>
+        <w:t>over kunt laten.</w:t>
       </w:r>
     </w:p>
     <w:p>
@@ -1973,49 +2159,13 @@
         <w:rPr>
           <w:rFonts w:cstheme="minorHAnsi"/>
         </w:rPr>
-        <w:t>. Ook al w</w:t>
-      </w:r>
-      <w:r>
-        <w:rPr>
-          <w:rFonts w:cstheme="minorHAnsi"/>
-        </w:rPr>
-        <w:t>ordt</w:t>
-      </w:r>
-      <w:r>
-        <w:rPr>
-          <w:rFonts w:cstheme="minorHAnsi"/>
-        </w:rPr>
-        <w:t xml:space="preserve"> er strijd na strijd gewonnen, de oorlog w</w:t>
-      </w:r>
-      <w:r>
-        <w:rPr>
-          <w:rFonts w:cstheme="minorHAnsi"/>
-        </w:rPr>
-        <w:t>ordt</w:t>
-      </w:r>
-      <w:r>
-        <w:rPr>
-          <w:rFonts w:cstheme="minorHAnsi"/>
-        </w:rPr>
-        <w:t xml:space="preserve"> verloren</w:t>
-      </w:r>
-      <w:r>
-        <w:rPr>
-          <w:rFonts w:cstheme="minorHAnsi"/>
-        </w:rPr>
-        <w:t>.</w:t>
-      </w:r>
-      <w:r>
-        <w:rPr>
-          <w:rFonts w:cstheme="minorHAnsi"/>
-        </w:rPr>
-        <w:t xml:space="preserve"> </w:t>
-      </w:r>
-      <w:r>
-        <w:rPr>
-          <w:rFonts w:cstheme="minorHAnsi"/>
-        </w:rPr>
-        <w:t>D</w:t>
+        <w:t xml:space="preserve">. </w:t>
+      </w:r>
+      <w:r>
+        <w:rPr>
+          <w:rFonts w:cstheme="minorHAnsi"/>
+        </w:rPr>
+        <w:t>Echter, d</w:t>
       </w:r>
       <w:r>
         <w:rPr>
@@ -2027,7 +2177,19 @@
         <w:rPr>
           <w:rFonts w:cstheme="minorHAnsi"/>
         </w:rPr>
-        <w:t>leerden zelf ook</w:t>
+        <w:t>le</w:t>
+      </w:r>
+      <w:r>
+        <w:rPr>
+          <w:rFonts w:cstheme="minorHAnsi"/>
+        </w:rPr>
+        <w:t>ren</w:t>
+      </w:r>
+      <w:r>
+        <w:rPr>
+          <w:rFonts w:cstheme="minorHAnsi"/>
+        </w:rPr>
+        <w:t xml:space="preserve"> zelf ook</w:t>
       </w:r>
       <w:r>
         <w:rPr>
@@ -2057,7 +2219,7 @@
         <w:rPr>
           <w:rFonts w:cstheme="minorHAnsi"/>
         </w:rPr>
-        <w:t xml:space="preserve"> hoe ze de vijand zwart kunnen maken en </w:t>
+        <w:t xml:space="preserve"> de vijand zwart kunnen maken en </w:t>
       </w:r>
       <w:r>
         <w:rPr>
@@ -2151,72 +2313,398 @@
         <w:rPr>
           <w:rFonts w:cstheme="minorHAnsi"/>
         </w:rPr>
-        <w:t xml:space="preserve"> is het duidelijk dat die verschillende autocratieën een ondermijnende invloed hebben gehad op democratische waarden in eigen landen maar ook op andere landen in de wereld. Er zijn geen duidelijk te onderscheiden blokken meer maar er zijn wel degelijk democratische en autocratische landen. Wat betekenen deze ontwikkelingen voor onszelf, wat moeten wij doen en hoe hebben wij ons als vrije liberale wereld op te stellen ten opzichte van deze autocratische landen? In haar boek doet ze enkele concrete voorstellen. Allereerst is het goed zicht te krijgen op de </w:t>
+        <w:t xml:space="preserve"> is het duidelijk dat die verschillende autocratieën een ondermijnende invloed hebben gehad op democratische waarden in eigen landen </w:t>
+      </w:r>
+      <w:r>
+        <w:rPr>
+          <w:rFonts w:cstheme="minorHAnsi"/>
+        </w:rPr>
+        <w:t xml:space="preserve">en </w:t>
+      </w:r>
+      <w:r>
+        <w:rPr>
+          <w:rFonts w:cstheme="minorHAnsi"/>
+        </w:rPr>
+        <w:t xml:space="preserve">andere landen in de wereld. Er zijn </w:t>
+      </w:r>
+      <w:r>
+        <w:rPr>
+          <w:rFonts w:cstheme="minorHAnsi"/>
+        </w:rPr>
+        <w:t xml:space="preserve">dan </w:t>
+      </w:r>
+      <w:r>
+        <w:rPr>
+          <w:rFonts w:cstheme="minorHAnsi"/>
+        </w:rPr>
+        <w:t>geen duidelijk te onderscheiden blokken meer</w:t>
+      </w:r>
+      <w:r>
+        <w:rPr>
+          <w:rFonts w:cstheme="minorHAnsi"/>
+        </w:rPr>
+        <w:t>,</w:t>
+      </w:r>
+      <w:r>
+        <w:rPr>
+          <w:rFonts w:cstheme="minorHAnsi"/>
+        </w:rPr>
+        <w:t xml:space="preserve"> </w:t>
+      </w:r>
+      <w:r>
+        <w:rPr>
+          <w:rFonts w:cstheme="minorHAnsi"/>
+        </w:rPr>
+        <w:t xml:space="preserve">er zijn wel </w:t>
+      </w:r>
+      <w:r>
+        <w:rPr>
+          <w:rFonts w:cstheme="minorHAnsi"/>
+        </w:rPr>
+        <w:t>degelijk democratische en autocratische landen. Wat betekenen deze ontwikkelingen voor onszelf, wat moeten wij doen en hoe hebben wij ons als vrije liberale wereld op te stellen ten opzichte van deze autocratische landen? In haar boek doet ze enkele concrete voorstellen. Allereerst is het goed zicht te krijgen op de fina</w:t>
+      </w:r>
+      <w:r>
+        <w:rPr>
+          <w:rFonts w:cstheme="minorHAnsi"/>
+        </w:rPr>
+        <w:t>n</w:t>
+      </w:r>
+      <w:r>
+        <w:rPr>
+          <w:rFonts w:cstheme="minorHAnsi"/>
+        </w:rPr>
+        <w:t>ciële geldstromen. De oligarchen kunnen nu nog makkelijk hun geld kwijt in de democratische landen waar ze</w:t>
+      </w:r>
+      <w:r>
+        <w:rPr>
+          <w:rFonts w:cstheme="minorHAnsi"/>
+        </w:rPr>
+        <w:t xml:space="preserve"> grote</w:t>
+      </w:r>
+      <w:r>
+        <w:rPr>
+          <w:rFonts w:cstheme="minorHAnsi"/>
+        </w:rPr>
+        <w:t xml:space="preserve"> huizen en landgoederen ko</w:t>
+      </w:r>
+      <w:r>
+        <w:rPr>
+          <w:rFonts w:cstheme="minorHAnsi"/>
+        </w:rPr>
+        <w:t>pen</w:t>
+      </w:r>
+      <w:r>
+        <w:rPr>
+          <w:rFonts w:cstheme="minorHAnsi"/>
+        </w:rPr>
+        <w:t xml:space="preserve"> en </w:t>
+      </w:r>
+      <w:r>
+        <w:rPr>
+          <w:rFonts w:cstheme="minorHAnsi"/>
+        </w:rPr>
+        <w:t xml:space="preserve">eigen </w:t>
+      </w:r>
+      <w:r>
+        <w:rPr>
+          <w:rFonts w:cstheme="minorHAnsi"/>
+        </w:rPr>
+        <w:t>bedrijven opzetten. Al die interacties zijn zichtbaar en controleer te maken</w:t>
+      </w:r>
+      <w:r>
+        <w:rPr>
+          <w:rFonts w:cstheme="minorHAnsi"/>
+        </w:rPr>
+        <w:t>,</w:t>
+      </w:r>
+      <w:r>
+        <w:rPr>
+          <w:rFonts w:cstheme="minorHAnsi"/>
+        </w:rPr>
+        <w:t xml:space="preserve"> als we dat willen. Dat kan niemand alleen maar dat kan wel als de democratische landen daarin met elkaar samenwerken</w:t>
+      </w:r>
+      <w:r>
+        <w:rPr>
+          <w:rFonts w:cstheme="minorHAnsi"/>
+        </w:rPr>
+        <w:t xml:space="preserve">. Bovendien is goed om hier met goede journalistiek </w:t>
+      </w:r>
+      <w:r>
+        <w:rPr>
+          <w:rFonts w:cstheme="minorHAnsi"/>
+        </w:rPr>
+        <w:t>ruchtbaarheid</w:t>
+      </w:r>
+      <w:r>
+        <w:rPr>
+          <w:rFonts w:cstheme="minorHAnsi"/>
+        </w:rPr>
+        <w:t xml:space="preserve"> aan te geven. </w:t>
+      </w:r>
+      <w:r>
+        <w:rPr>
+          <w:rFonts w:cstheme="minorHAnsi"/>
+        </w:rPr>
+        <w:t>Aanvullend</w:t>
+      </w:r>
+      <w:r>
+        <w:rPr>
+          <w:rFonts w:cstheme="minorHAnsi"/>
+        </w:rPr>
+        <w:t xml:space="preserve"> is het </w:t>
+      </w:r>
+      <w:r>
+        <w:rPr>
+          <w:rFonts w:cstheme="minorHAnsi"/>
+        </w:rPr>
+        <w:t>tijd voor aangepaste</w:t>
+      </w:r>
+      <w:r>
+        <w:rPr>
+          <w:rFonts w:cstheme="minorHAnsi"/>
+        </w:rPr>
+        <w:t xml:space="preserve"> wetgeving en regels en </w:t>
+      </w:r>
+      <w:proofErr w:type="gramStart"/>
+      <w:r>
+        <w:rPr>
+          <w:rFonts w:cstheme="minorHAnsi"/>
+        </w:rPr>
+        <w:t>er</w:t>
+      </w:r>
+      <w:r>
+        <w:rPr>
+          <w:rFonts w:cstheme="minorHAnsi"/>
+        </w:rPr>
+        <w:t>voor</w:t>
+      </w:r>
+      <w:r>
+        <w:rPr>
+          <w:rFonts w:cstheme="minorHAnsi"/>
+        </w:rPr>
+        <w:t xml:space="preserve">  te</w:t>
+      </w:r>
+      <w:proofErr w:type="gramEnd"/>
+      <w:r>
+        <w:rPr>
+          <w:rFonts w:cstheme="minorHAnsi"/>
+        </w:rPr>
+        <w:t xml:space="preserve"> zorgen dat er </w:t>
+      </w:r>
+      <w:r>
+        <w:rPr>
+          <w:rFonts w:cstheme="minorHAnsi"/>
+        </w:rPr>
+        <w:t>juridische</w:t>
+      </w:r>
+      <w:r>
+        <w:rPr>
+          <w:rFonts w:cstheme="minorHAnsi"/>
+        </w:rPr>
+        <w:t xml:space="preserve"> transparantie komt. Ook communicatie op basis van bewijsvoering vraagt internationale samenwerking, zodat betrouwbaarheid en democratische waarden weer een plek krijg</w:t>
+      </w:r>
+      <w:r>
+        <w:rPr>
+          <w:rFonts w:cstheme="minorHAnsi"/>
+        </w:rPr>
+        <w:t>en in landen die nu onder een autocratische lucht leven</w:t>
+      </w:r>
+      <w:r>
+        <w:rPr>
+          <w:rFonts w:cstheme="minorHAnsi"/>
+        </w:rPr>
+        <w:t xml:space="preserve">. Tot slot is het nodig afstand te nemen van de gedachte dat internationale handel en geld verdienen democratische ontwikkelen </w:t>
+      </w:r>
+      <w:r>
+        <w:rPr>
+          <w:rFonts w:cstheme="minorHAnsi"/>
+        </w:rPr>
+        <w:t xml:space="preserve">vanzelf </w:t>
+      </w:r>
+      <w:r>
+        <w:rPr>
+          <w:rFonts w:cstheme="minorHAnsi"/>
+        </w:rPr>
+        <w:t>ten goede komen. Economische relaties vereisen ook democratische waarden. Het kan zijn dat we minder geld verdienen en onze wereld kleiner wordt, maar dat is dan zo</w:t>
+      </w:r>
+      <w:r>
+        <w:rPr>
+          <w:rFonts w:cstheme="minorHAnsi"/>
+        </w:rPr>
+        <w:t xml:space="preserve"> en op termijn levert dit meer op</w:t>
+      </w:r>
+      <w:r>
+        <w:rPr>
+          <w:rFonts w:cstheme="minorHAnsi"/>
+        </w:rPr>
+        <w:t xml:space="preserve">. </w:t>
+      </w:r>
+      <w:r>
+        <w:rPr>
+          <w:rFonts w:cstheme="minorHAnsi"/>
+        </w:rPr>
+        <w:t xml:space="preserve">Vooral is het goed om </w:t>
+      </w:r>
+      <w:r>
+        <w:rPr>
+          <w:rFonts w:cstheme="minorHAnsi"/>
+        </w:rPr>
+        <w:t xml:space="preserve">hier de </w:t>
+      </w:r>
+      <w:r>
+        <w:rPr>
+          <w:rFonts w:cstheme="minorHAnsi"/>
+        </w:rPr>
+        <w:t xml:space="preserve">onderlinge banden tussen democratische landen te zien. Op die democratische landen is van alles te zeggen, </w:t>
+      </w:r>
+      <w:r>
+        <w:rPr>
+          <w:rFonts w:cstheme="minorHAnsi"/>
+        </w:rPr>
+        <w:t>maar nu</w:t>
+      </w:r>
+      <w:r>
+        <w:rPr>
+          <w:rFonts w:cstheme="minorHAnsi"/>
+        </w:rPr>
+        <w:t xml:space="preserve"> worden </w:t>
+      </w:r>
+      <w:r>
+        <w:rPr>
+          <w:rFonts w:cstheme="minorHAnsi"/>
+        </w:rPr>
+        <w:t xml:space="preserve">ze niet alleen </w:t>
+      </w:r>
+      <w:r>
+        <w:rPr>
+          <w:rFonts w:cstheme="minorHAnsi"/>
+        </w:rPr>
+        <w:t xml:space="preserve">van binnenuit bedreigd </w:t>
+      </w:r>
+      <w:r>
+        <w:rPr>
+          <w:rFonts w:cstheme="minorHAnsi"/>
+        </w:rPr>
+        <w:t>maar ook en vooral van</w:t>
+      </w:r>
+      <w:r>
+        <w:rPr>
+          <w:rFonts w:cstheme="minorHAnsi"/>
+        </w:rPr>
+        <w:t xml:space="preserve"> buitenaf. </w:t>
+      </w:r>
+      <w:r>
+        <w:rPr>
+          <w:rFonts w:cstheme="minorHAnsi"/>
+        </w:rPr>
+        <w:t xml:space="preserve">Democratische </w:t>
+      </w:r>
+      <w:proofErr w:type="gramStart"/>
+      <w:r>
+        <w:rPr>
+          <w:rFonts w:cstheme="minorHAnsi"/>
+        </w:rPr>
+        <w:t xml:space="preserve">landen </w:t>
+      </w:r>
+      <w:r>
+        <w:rPr>
+          <w:rFonts w:cstheme="minorHAnsi"/>
+        </w:rPr>
+        <w:t xml:space="preserve"> hebben</w:t>
+      </w:r>
+      <w:proofErr w:type="gramEnd"/>
+      <w:r>
+        <w:rPr>
+          <w:rFonts w:cstheme="minorHAnsi"/>
+        </w:rPr>
+        <w:t xml:space="preserve"> zo veel te bieden</w:t>
+      </w:r>
+      <w:r>
+        <w:rPr>
+          <w:rFonts w:cstheme="minorHAnsi"/>
+        </w:rPr>
+        <w:t>,</w:t>
+      </w:r>
+      <w:r>
+        <w:rPr>
+          <w:rFonts w:cstheme="minorHAnsi"/>
+        </w:rPr>
+        <w:t xml:space="preserve"> dat het goed is ze te verdedigen. </w:t>
+      </w:r>
+      <w:r>
+        <w:rPr>
+          <w:rFonts w:cstheme="minorHAnsi"/>
+        </w:rPr>
+        <w:t>De wereld van nu is soms heel moeilijk te begrijpen</w:t>
+      </w:r>
+      <w:r>
+        <w:rPr>
+          <w:rFonts w:cstheme="minorHAnsi"/>
+        </w:rPr>
+        <w:t>, maakt onzeker</w:t>
+      </w:r>
+      <w:r>
+        <w:rPr>
+          <w:rFonts w:cstheme="minorHAnsi"/>
+        </w:rPr>
+        <w:t xml:space="preserve"> en lijkt op No country </w:t>
       </w:r>
       <w:proofErr w:type="spellStart"/>
       <w:r>
         <w:rPr>
           <w:rFonts w:cstheme="minorHAnsi"/>
         </w:rPr>
-        <w:t>finaciële</w:t>
+        <w:t>for</w:t>
       </w:r>
       <w:proofErr w:type="spellEnd"/>
       <w:r>
         <w:rPr>
           <w:rFonts w:cstheme="minorHAnsi"/>
         </w:rPr>
-        <w:t xml:space="preserve"> geldstromen. De oligarchen kunnen nu nog makkelijk hun geld kwijt in de democratische landen waar ze hun huizen en landgoederen komen en bedrijven kunnen opzetten. Al die interacties zijn zichtbaar en controleer te maken als we dat willen. Dat kan niemand alleen maar dat kan wel als de democratische landen daarin met elkaar samenwerken</w:t>
-      </w:r>
-      <w:r>
-        <w:rPr>
-          <w:rFonts w:cstheme="minorHAnsi"/>
-        </w:rPr>
-        <w:t xml:space="preserve">. Bovendien is goed om hier met goede journalistiek ruchtbaarheid aan te geven. Daarnaast is het goed om net als op het financiële vlak op het vlak van informatie meer zicht te krijgen door nieuwe wetgeving en regels en er ook </w:t>
-      </w:r>
-      <w:proofErr w:type="gramStart"/>
-      <w:r>
-        <w:rPr>
-          <w:rFonts w:cstheme="minorHAnsi"/>
-        </w:rPr>
-        <w:t>hier voor</w:t>
-      </w:r>
-      <w:proofErr w:type="gramEnd"/>
-      <w:r>
-        <w:rPr>
-          <w:rFonts w:cstheme="minorHAnsi"/>
-        </w:rPr>
-        <w:t xml:space="preserve"> te zorgen dat er meer transparantie komt. Ook communicatie op basis van bewijsvoering vraagt internationale samenwerking, zodat transparantie, betrouwbaarheid en democratische waarden weer een plek krijgt in deze landen. Tot slot is het nodig afstand te nemen van de gedachte dat internationale handel en geld verdienen democratische ontwikkelen ten goede komen. Economische relaties vereisen ook democratische waarden. Het kan dan zijn dat we minder geld verdienen en onze wereld kleiner wordt, maar dat is dan zo. </w:t>
-      </w:r>
-      <w:r>
-        <w:rPr>
-          <w:rFonts w:cstheme="minorHAnsi"/>
-        </w:rPr>
-        <w:t xml:space="preserve">Vooral is het goed om de onderlinge banden tussen democratische landen te zien. Op die democratische landen is van alles te zeggen, ze worden van binnenuit bedreigd en van buitenaf bedreigd. </w:t>
-      </w:r>
-      <w:r>
-        <w:rPr>
-          <w:rFonts w:cstheme="minorHAnsi"/>
-        </w:rPr>
-        <w:t xml:space="preserve">Maar ze hebben zo veel te bieden dat het goed is ze te verdedigen. </w:t>
-      </w:r>
-      <w:r>
-        <w:rPr>
-          <w:rFonts w:cstheme="minorHAnsi"/>
-        </w:rPr>
-        <w:t xml:space="preserve">De wereld van nu is soms heel moeilijk te begrijpen en lijkt op No country </w:t>
+        <w:t xml:space="preserve"> </w:t>
       </w:r>
       <w:proofErr w:type="spellStart"/>
       <w:r>
         <w:rPr>
           <w:rFonts w:cstheme="minorHAnsi"/>
         </w:rPr>
-        <w:t>for</w:t>
+        <w:t>old</w:t>
       </w:r>
       <w:proofErr w:type="spellEnd"/>
       <w:r>
         <w:rPr>
           <w:rFonts w:cstheme="minorHAnsi"/>
         </w:rPr>
+        <w:t xml:space="preserve"> men. </w:t>
+      </w:r>
+      <w:r>
+        <w:rPr>
+          <w:rFonts w:cstheme="minorHAnsi"/>
+        </w:rPr>
+        <w:t xml:space="preserve">Allicht </w:t>
+      </w:r>
+      <w:r>
+        <w:rPr>
+          <w:rFonts w:cstheme="minorHAnsi"/>
+        </w:rPr>
+        <w:t>ziet de wereld er ingewikkelder uit dan die tussen democratische en autocratische landen</w:t>
+      </w:r>
+      <w:r>
+        <w:rPr>
+          <w:rFonts w:cstheme="minorHAnsi"/>
+        </w:rPr>
+        <w:t xml:space="preserve"> en </w:t>
+      </w:r>
+      <w:r>
+        <w:rPr>
+          <w:rFonts w:cstheme="minorHAnsi"/>
+        </w:rPr>
+        <w:t>de wereld waarin we leven zoals</w:t>
+      </w:r>
+      <w:r>
+        <w:rPr>
+          <w:rFonts w:cstheme="minorHAnsi"/>
+        </w:rPr>
         <w:t xml:space="preserve"> </w:t>
       </w:r>
       <w:proofErr w:type="spellStart"/>
@@ -2224,26 +2712,50 @@
         <w:rPr>
           <w:rFonts w:cstheme="minorHAnsi"/>
         </w:rPr>
-        <w:t>old</w:t>
+        <w:t>Applebaum</w:t>
       </w:r>
       <w:proofErr w:type="spellEnd"/>
       <w:r>
         <w:rPr>
           <w:rFonts w:cstheme="minorHAnsi"/>
         </w:rPr>
-        <w:t xml:space="preserve"> men. </w:t>
-      </w:r>
-      <w:r>
-        <w:rPr>
-          <w:rFonts w:cstheme="minorHAnsi"/>
-        </w:rPr>
-        <w:t>Misschien ziet de wereld er wel wat ingewikkelder uit dan die tussen democratische en autocratische landen</w:t>
-      </w:r>
-      <w:r>
-        <w:rPr>
-          <w:rFonts w:cstheme="minorHAnsi"/>
-        </w:rPr>
-        <w:t xml:space="preserve"> en waar </w:t>
+        <w:t xml:space="preserve"> </w:t>
+      </w:r>
+      <w:r>
+        <w:rPr>
+          <w:rFonts w:cstheme="minorHAnsi"/>
+        </w:rPr>
+        <w:t>die ons beschrijft</w:t>
+      </w:r>
+      <w:r>
+        <w:rPr>
+          <w:rFonts w:cstheme="minorHAnsi"/>
+        </w:rPr>
+        <w:t xml:space="preserve">. Er zijn veel tussenvormen en </w:t>
+      </w:r>
+      <w:r>
+        <w:rPr>
+          <w:rFonts w:cstheme="minorHAnsi"/>
+        </w:rPr>
+        <w:t>er is nog naar heel veel anders te kijken</w:t>
+      </w:r>
+      <w:r>
+        <w:rPr>
+          <w:rFonts w:cstheme="minorHAnsi"/>
+        </w:rPr>
+        <w:t xml:space="preserve">. </w:t>
+      </w:r>
+      <w:r>
+        <w:rPr>
+          <w:rFonts w:cstheme="minorHAnsi"/>
+        </w:rPr>
+        <w:t xml:space="preserve">Maar eerst maar eens dat grote plaatje en het overzicht in enkele grote penseelstrepen. </w:t>
+      </w:r>
+      <w:r>
+        <w:rPr>
+          <w:rFonts w:cstheme="minorHAnsi"/>
+        </w:rPr>
+        <w:t xml:space="preserve">Anne </w:t>
       </w:r>
       <w:proofErr w:type="spellStart"/>
       <w:r>
@@ -2257,39 +2769,49 @@
         <w:rPr>
           <w:rFonts w:cstheme="minorHAnsi"/>
         </w:rPr>
-        <w:t xml:space="preserve"> ons naar lijkt kijken</w:t>
-      </w:r>
-      <w:r>
-        <w:rPr>
-          <w:rFonts w:cstheme="minorHAnsi"/>
-        </w:rPr>
-        <w:t xml:space="preserve">. Er zijn veel tussenvormen en daar wel wat meer naar kunnen kijken. </w:t>
-      </w:r>
-      <w:r>
-        <w:rPr>
-          <w:rFonts w:cstheme="minorHAnsi"/>
-        </w:rPr>
-        <w:t xml:space="preserve">Anne </w:t>
-      </w:r>
-      <w:proofErr w:type="spellStart"/>
-      <w:r>
-        <w:rPr>
-          <w:rFonts w:cstheme="minorHAnsi"/>
-        </w:rPr>
-        <w:t>Applebaum</w:t>
-      </w:r>
-      <w:proofErr w:type="spellEnd"/>
-      <w:r>
-        <w:rPr>
-          <w:rFonts w:cstheme="minorHAnsi"/>
-        </w:rPr>
-        <w:t xml:space="preserve"> is een van de beste gidsen die ons wakker maakt en </w:t>
-      </w:r>
-      <w:r>
-        <w:rPr>
-          <w:rFonts w:cstheme="minorHAnsi"/>
-        </w:rPr>
-        <w:t xml:space="preserve">vertelt waar we op moeten letten. </w:t>
+        <w:t xml:space="preserve"> is een </w:t>
+      </w:r>
+      <w:r>
+        <w:rPr>
+          <w:rFonts w:cstheme="minorHAnsi"/>
+        </w:rPr>
+        <w:t xml:space="preserve">hele goede gids, </w:t>
+      </w:r>
+      <w:r>
+        <w:rPr>
+          <w:rFonts w:cstheme="minorHAnsi"/>
+        </w:rPr>
+        <w:t xml:space="preserve">die ons </w:t>
+      </w:r>
+      <w:r>
+        <w:rPr>
+          <w:rFonts w:cstheme="minorHAnsi"/>
+        </w:rPr>
+        <w:t>bij de les houdt</w:t>
+      </w:r>
+      <w:r>
+        <w:rPr>
+          <w:rFonts w:cstheme="minorHAnsi"/>
+        </w:rPr>
+        <w:t xml:space="preserve"> en </w:t>
+      </w:r>
+      <w:r>
+        <w:rPr>
+          <w:rFonts w:cstheme="minorHAnsi"/>
+        </w:rPr>
+        <w:t xml:space="preserve">vertelt waar we </w:t>
+      </w:r>
+      <w:r>
+        <w:rPr>
+          <w:rFonts w:cstheme="minorHAnsi"/>
+        </w:rPr>
+        <w:t xml:space="preserve">nu </w:t>
+      </w:r>
+      <w:r>
+        <w:rPr>
+          <w:rFonts w:cstheme="minorHAnsi"/>
+        </w:rPr>
+        <w:t xml:space="preserve">op moeten letten. </w:t>
       </w:r>
     </w:p>
     <w:p>
@@ -2313,27 +2835,29 @@
         <w:spacing w:line="360" w:lineRule="auto"/>
         <w:rPr>
           <w:rFonts w:cstheme="minorHAnsi"/>
-        </w:rPr>
-      </w:pPr>
-      <w:r>
-        <w:rPr>
-          <w:rFonts w:cstheme="minorHAnsi"/>
+          <w:lang w:val="en-US"/>
+        </w:rPr>
+      </w:pPr>
+      <w:r>
+        <w:rPr>
+          <w:rFonts w:cstheme="minorHAnsi"/>
+          <w:lang w:val="en-US"/>
         </w:rPr>
         <w:t>&lt;</w:t>
       </w:r>
       <w:proofErr w:type="spellStart"/>
-      <w:proofErr w:type="gramStart"/>
-      <w:r>
-        <w:rPr>
-          <w:rFonts w:cstheme="minorHAnsi"/>
+      <w:r>
+        <w:rPr>
+          <w:rFonts w:cstheme="minorHAnsi"/>
+          <w:lang w:val="en-US"/>
         </w:rPr>
         <w:t>br</w:t>
       </w:r>
       <w:proofErr w:type="spellEnd"/>
-      <w:proofErr w:type="gramEnd"/>
-      <w:r>
-        <w:rPr>
-          <w:rFonts w:cstheme="minorHAnsi"/>
+      <w:r>
+        <w:rPr>
+          <w:rFonts w:cstheme="minorHAnsi"/>
+          <w:lang w:val="en-US"/>
         </w:rPr>
         <w:t xml:space="preserve">&gt; </w:t>
       </w:r>
@@ -2343,6 +2867,7 @@
         <w:spacing w:line="360" w:lineRule="auto"/>
         <w:rPr>
           <w:rFonts w:cstheme="minorHAnsi"/>
+          <w:lang w:val="en-US"/>
         </w:rPr>
       </w:pPr>
     </w:p>
@@ -2351,12 +2876,14 @@
         <w:spacing w:line="360" w:lineRule="auto"/>
         <w:rPr>
           <w:rFonts w:cstheme="minorHAnsi"/>
+          <w:lang w:val="en-US"/>
         </w:rPr>
       </w:pPr>
       <w:proofErr w:type="gramStart"/>
       <w:r>
         <w:rPr>
           <w:rFonts w:cstheme="minorHAnsi"/>
+          <w:lang w:val="en-US"/>
         </w:rPr>
         <w:t>![</w:t>
       </w:r>
@@ -2364,6 +2891,7 @@
       <w:r>
         <w:rPr>
           <w:rFonts w:cstheme="minorHAnsi"/>
+          <w:lang w:val="en-US"/>
         </w:rPr>
         <w:t>](Screenshot.png)</w:t>
       </w:r>
@@ -2373,6 +2901,7 @@
         <w:spacing w:line="360" w:lineRule="auto"/>
         <w:rPr>
           <w:rFonts w:cstheme="minorHAnsi"/>
+          <w:lang w:val="en-US"/>
         </w:rPr>
       </w:pPr>
     </w:p>
@@ -2381,27 +2910,29 @@
         <w:spacing w:line="360" w:lineRule="auto"/>
         <w:rPr>
           <w:rFonts w:cstheme="minorHAnsi"/>
-        </w:rPr>
-      </w:pPr>
-      <w:r>
-        <w:rPr>
-          <w:rFonts w:cstheme="minorHAnsi"/>
+          <w:lang w:val="en-US"/>
+        </w:rPr>
+      </w:pPr>
+      <w:r>
+        <w:rPr>
+          <w:rFonts w:cstheme="minorHAnsi"/>
+          <w:lang w:val="en-US"/>
         </w:rPr>
         <w:t>&lt;</w:t>
       </w:r>
       <w:proofErr w:type="spellStart"/>
-      <w:proofErr w:type="gramStart"/>
-      <w:r>
-        <w:rPr>
-          <w:rFonts w:cstheme="minorHAnsi"/>
+      <w:r>
+        <w:rPr>
+          <w:rFonts w:cstheme="minorHAnsi"/>
+          <w:lang w:val="en-US"/>
         </w:rPr>
         <w:t>br</w:t>
       </w:r>
       <w:proofErr w:type="spellEnd"/>
-      <w:proofErr w:type="gramEnd"/>
-      <w:r>
-        <w:rPr>
-          <w:rFonts w:cstheme="minorHAnsi"/>
+      <w:r>
+        <w:rPr>
+          <w:rFonts w:cstheme="minorHAnsi"/>
+          <w:lang w:val="en-US"/>
         </w:rPr>
         <w:t>&gt;</w:t>
       </w:r>
@@ -2411,6 +2942,7 @@
         <w:spacing w:line="360" w:lineRule="auto"/>
         <w:rPr>
           <w:rFonts w:cstheme="minorHAnsi"/>
+          <w:lang w:val="en-US"/>
         </w:rPr>
       </w:pPr>
     </w:p>

</xml_diff>

<commit_message>
24-09-26, Blog Applebaum geplaatst
</commit_message>
<xml_diff>
--- a/BlogsWord/Dewereldwaarinweleven.docx
+++ b/BlogsWord/Dewereldwaarinweleven.docx
@@ -479,7 +479,13 @@
         <w:rPr>
           <w:rFonts w:cstheme="minorHAnsi"/>
         </w:rPr>
-        <w:t xml:space="preserve">, tussen autocratieën, en </w:t>
+        <w:t>. T</w:t>
+      </w:r>
+      <w:r>
+        <w:rPr>
+          <w:rFonts w:cstheme="minorHAnsi"/>
+        </w:rPr>
+        <w:t xml:space="preserve">ussen autocratieën, en </w:t>
       </w:r>
       <w:r>
         <w:rPr>
@@ -1084,34 +1090,44 @@
         <w:rPr>
           <w:rFonts w:cstheme="minorHAnsi"/>
         </w:rPr>
-        <w:t xml:space="preserve">, nu gaat </w:t>
-      </w:r>
-      <w:r>
-        <w:rPr>
-          <w:rFonts w:cstheme="minorHAnsi"/>
-        </w:rPr>
-        <w:t xml:space="preserve">het om het begrijpen van </w:t>
-      </w:r>
-      <w:r>
-        <w:rPr>
-          <w:rFonts w:cstheme="minorHAnsi"/>
-        </w:rPr>
-        <w:t>de autocratieën (de buitenwereld</w:t>
-      </w:r>
-      <w:proofErr w:type="gramStart"/>
-      <w:r>
-        <w:rPr>
-          <w:rFonts w:cstheme="minorHAnsi"/>
-        </w:rPr>
-        <w:t>).</w:t>
-      </w:r>
-      <w:r>
-        <w:rPr>
-          <w:rFonts w:cstheme="minorHAnsi"/>
-        </w:rPr>
-        <w:t>.</w:t>
-      </w:r>
-      <w:proofErr w:type="gramEnd"/>
+        <w:t xml:space="preserve">, </w:t>
+      </w:r>
+      <w:r>
+        <w:rPr>
+          <w:rFonts w:cstheme="minorHAnsi"/>
+        </w:rPr>
+        <w:t>hier</w:t>
+      </w:r>
+      <w:r>
+        <w:rPr>
+          <w:rFonts w:cstheme="minorHAnsi"/>
+        </w:rPr>
+        <w:t xml:space="preserve"> gaat </w:t>
+      </w:r>
+      <w:r>
+        <w:rPr>
+          <w:rFonts w:cstheme="minorHAnsi"/>
+        </w:rPr>
+        <w:t xml:space="preserve">het </w:t>
+      </w:r>
+      <w:r>
+        <w:rPr>
+          <w:rFonts w:cstheme="minorHAnsi"/>
+        </w:rPr>
+        <w:t xml:space="preserve">haar </w:t>
+      </w:r>
+      <w:r>
+        <w:rPr>
+          <w:rFonts w:cstheme="minorHAnsi"/>
+        </w:rPr>
+        <w:t xml:space="preserve">om het begrijpen van </w:t>
+      </w:r>
+      <w:r>
+        <w:rPr>
+          <w:rFonts w:cstheme="minorHAnsi"/>
+        </w:rPr>
+        <w:t>de autocratieën (de buitenwereld).</w:t>
+      </w:r>
     </w:p>
     <w:p>
       <w:pPr>
@@ -1438,7 +1454,19 @@
         <w:rPr>
           <w:rFonts w:cstheme="minorHAnsi"/>
         </w:rPr>
-        <w:t xml:space="preserve">niet-liberale ideeën onze kant op kunnen </w:t>
+        <w:t xml:space="preserve">niet-liberale ideeën </w:t>
+      </w:r>
+      <w:r>
+        <w:rPr>
+          <w:rFonts w:cstheme="minorHAnsi"/>
+        </w:rPr>
+        <w:t>juist ó</w:t>
+      </w:r>
+      <w:r>
+        <w:rPr>
+          <w:rFonts w:cstheme="minorHAnsi"/>
+        </w:rPr>
+        <w:t xml:space="preserve">nze kant op kunnen </w:t>
       </w:r>
       <w:r>
         <w:rPr>
@@ -1516,7 +1544,19 @@
         <w:rPr>
           <w:rFonts w:cstheme="minorHAnsi"/>
         </w:rPr>
-        <w:t>. De nieuwe systemen br</w:t>
+        <w:t xml:space="preserve">. De </w:t>
+      </w:r>
+      <w:r>
+        <w:rPr>
+          <w:rFonts w:cstheme="minorHAnsi"/>
+        </w:rPr>
+        <w:t xml:space="preserve">veelbelovende </w:t>
+      </w:r>
+      <w:r>
+        <w:rPr>
+          <w:rFonts w:cstheme="minorHAnsi"/>
+        </w:rPr>
+        <w:t>nieuwe systemen br</w:t>
       </w:r>
       <w:r>
         <w:rPr>
@@ -1648,20 +1688,20 @@
         <w:rPr>
           <w:rFonts w:cstheme="minorHAnsi"/>
         </w:rPr>
-        <w:t xml:space="preserve">. Grote sommen </w:t>
-      </w:r>
-      <w:r>
-        <w:rPr>
-          <w:rFonts w:cstheme="minorHAnsi"/>
-        </w:rPr>
-        <w:t xml:space="preserve">geld </w:t>
+        <w:t xml:space="preserve">. Grote </w:t>
       </w:r>
       <w:r>
         <w:rPr>
           <w:rFonts w:cstheme="minorHAnsi"/>
         </w:rPr>
         <w:lastRenderedPageBreak/>
-        <w:t>verdwijn</w:t>
+        <w:t xml:space="preserve">sommen </w:t>
+      </w:r>
+      <w:r>
+        <w:rPr>
+          <w:rFonts w:cstheme="minorHAnsi"/>
+        </w:rPr>
+        <w:t>geld verdwijn</w:t>
       </w:r>
       <w:r>
         <w:rPr>
@@ -2123,7 +2163,19 @@
         <w:rPr>
           <w:rFonts w:cstheme="minorHAnsi"/>
         </w:rPr>
-        <w:t>ls er werkelijk kracht, macht en bronnen werden gebruikt, zouden dictaturen verdwijnen. Er bestonden lijsten met tactieken om tot democratieën te komen. Nieuwe succesvolle bewegingen ontst</w:t>
+        <w:t xml:space="preserve">ls er werkelijk kracht, macht en bronnen werden gebruikt, zouden dictaturen </w:t>
+      </w:r>
+      <w:r>
+        <w:rPr>
+          <w:rFonts w:cstheme="minorHAnsi"/>
+        </w:rPr>
+        <w:t xml:space="preserve">vanzelf </w:t>
+      </w:r>
+      <w:r>
+        <w:rPr>
+          <w:rFonts w:cstheme="minorHAnsi"/>
+        </w:rPr>
+        <w:t>verdwijnen. Er bestonden lijsten met tactieken om tot democratieën te komen. Nieuwe succesvolle bewegingen ontst</w:t>
       </w:r>
       <w:r>
         <w:rPr>
@@ -2421,7 +2473,19 @@
         <w:rPr>
           <w:rFonts w:cstheme="minorHAnsi"/>
         </w:rPr>
-        <w:t xml:space="preserve"> als we dat willen. Dat kan niemand alleen maar dat kan wel als de democratische landen daarin met elkaar samenwerken</w:t>
+        <w:t xml:space="preserve"> als we dat willen. Dat kan niemand alleen</w:t>
+      </w:r>
+      <w:r>
+        <w:rPr>
+          <w:rFonts w:cstheme="minorHAnsi"/>
+        </w:rPr>
+        <w:t>,</w:t>
+      </w:r>
+      <w:r>
+        <w:rPr>
+          <w:rFonts w:cstheme="minorHAnsi"/>
+        </w:rPr>
+        <w:t xml:space="preserve"> maar dat kan wel als de democratische landen daarin met elkaar samenwerken</w:t>
       </w:r>
       <w:r>
         <w:rPr>
@@ -2463,14 +2527,7 @@
         <w:rPr>
           <w:rFonts w:cstheme="minorHAnsi"/>
         </w:rPr>
-        <w:t xml:space="preserve"> wetgeving en regels en </w:t>
-      </w:r>
-      <w:proofErr w:type="gramStart"/>
-      <w:r>
-        <w:rPr>
-          <w:rFonts w:cstheme="minorHAnsi"/>
-        </w:rPr>
-        <w:t>er</w:t>
+        <w:t xml:space="preserve"> wetgeving en regels en er</w:t>
       </w:r>
       <w:r>
         <w:rPr>
@@ -2482,14 +2539,7 @@
         <w:rPr>
           <w:rFonts w:cstheme="minorHAnsi"/>
         </w:rPr>
-        <w:t xml:space="preserve">  te</w:t>
-      </w:r>
-      <w:proofErr w:type="gramEnd"/>
-      <w:r>
-        <w:rPr>
-          <w:rFonts w:cstheme="minorHAnsi"/>
-        </w:rPr>
-        <w:t xml:space="preserve"> zorgen dat er </w:t>
+        <w:t xml:space="preserve"> te zorgen dat er </w:t>
       </w:r>
       <w:r>
         <w:rPr>
@@ -2585,7 +2635,31 @@
         <w:rPr>
           <w:rFonts w:cstheme="minorHAnsi"/>
         </w:rPr>
-        <w:t>maar ook en vooral van</w:t>
+        <w:t>maar ook</w:t>
+      </w:r>
+      <w:r>
+        <w:rPr>
+          <w:rFonts w:cstheme="minorHAnsi"/>
+        </w:rPr>
+        <w:t>,</w:t>
+      </w:r>
+      <w:r>
+        <w:rPr>
+          <w:rFonts w:cstheme="minorHAnsi"/>
+        </w:rPr>
+        <w:t xml:space="preserve"> en vooral</w:t>
+      </w:r>
+      <w:r>
+        <w:rPr>
+          <w:rFonts w:cstheme="minorHAnsi"/>
+        </w:rPr>
+        <w:t>,</w:t>
+      </w:r>
+      <w:r>
+        <w:rPr>
+          <w:rFonts w:cstheme="minorHAnsi"/>
+        </w:rPr>
+        <w:t xml:space="preserve"> van</w:t>
       </w:r>
       <w:r>
         <w:rPr>
@@ -2597,39 +2671,25 @@
         <w:rPr>
           <w:rFonts w:cstheme="minorHAnsi"/>
         </w:rPr>
-        <w:t xml:space="preserve">Democratische </w:t>
-      </w:r>
-      <w:proofErr w:type="gramStart"/>
-      <w:r>
-        <w:rPr>
-          <w:rFonts w:cstheme="minorHAnsi"/>
-        </w:rPr>
-        <w:t xml:space="preserve">landen </w:t>
-      </w:r>
-      <w:r>
-        <w:rPr>
-          <w:rFonts w:cstheme="minorHAnsi"/>
-        </w:rPr>
-        <w:t xml:space="preserve"> hebben</w:t>
-      </w:r>
-      <w:proofErr w:type="gramEnd"/>
-      <w:r>
-        <w:rPr>
-          <w:rFonts w:cstheme="minorHAnsi"/>
-        </w:rPr>
-        <w:t xml:space="preserve"> zo veel te bieden</w:t>
-      </w:r>
-      <w:r>
-        <w:rPr>
-          <w:rFonts w:cstheme="minorHAnsi"/>
-        </w:rPr>
-        <w:t>,</w:t>
-      </w:r>
-      <w:r>
-        <w:rPr>
-          <w:rFonts w:cstheme="minorHAnsi"/>
-        </w:rPr>
-        <w:t xml:space="preserve"> dat het goed is ze te verdedigen. </w:t>
+        <w:t xml:space="preserve">Democratische landen </w:t>
+      </w:r>
+      <w:r>
+        <w:rPr>
+          <w:rFonts w:cstheme="minorHAnsi"/>
+        </w:rPr>
+        <w:t xml:space="preserve">hebben zo veel te bieden dat het </w:t>
+      </w:r>
+      <w:r>
+        <w:rPr>
+          <w:rFonts w:cstheme="minorHAnsi"/>
+        </w:rPr>
+        <w:t xml:space="preserve">ook </w:t>
+      </w:r>
+      <w:r>
+        <w:rPr>
+          <w:rFonts w:cstheme="minorHAnsi"/>
+        </w:rPr>
+        <w:t xml:space="preserve">goed is ze te verdedigen. </w:t>
       </w:r>
       <w:r>
         <w:rPr>
@@ -2641,7 +2701,19 @@
         <w:rPr>
           <w:rFonts w:cstheme="minorHAnsi"/>
         </w:rPr>
-        <w:t>, maakt onzeker</w:t>
+        <w:t xml:space="preserve">, </w:t>
+      </w:r>
+      <w:r>
+        <w:rPr>
+          <w:rFonts w:cstheme="minorHAnsi"/>
+        </w:rPr>
+        <w:t xml:space="preserve">dat maakt mensen </w:t>
+      </w:r>
+      <w:r>
+        <w:rPr>
+          <w:rFonts w:cstheme="minorHAnsi"/>
+        </w:rPr>
+        <w:t>onzeker</w:t>
       </w:r>
       <w:r>
         <w:rPr>
@@ -2681,13 +2753,19 @@
         <w:rPr>
           <w:rFonts w:cstheme="minorHAnsi"/>
         </w:rPr>
-        <w:t xml:space="preserve">Allicht </w:t>
-      </w:r>
-      <w:r>
-        <w:rPr>
-          <w:rFonts w:cstheme="minorHAnsi"/>
-        </w:rPr>
-        <w:t>ziet de wereld er ingewikkelder uit dan die tussen democratische en autocratische landen</w:t>
+        <w:t>Allicht</w:t>
+      </w:r>
+      <w:r>
+        <w:rPr>
+          <w:rFonts w:cstheme="minorHAnsi"/>
+        </w:rPr>
+        <w:t xml:space="preserve"> is die wereld </w:t>
+      </w:r>
+      <w:r>
+        <w:rPr>
+          <w:rFonts w:cstheme="minorHAnsi"/>
+        </w:rPr>
+        <w:t>ingewikkelder dan die tussen democratische en autocratische landen</w:t>
       </w:r>
       <w:r>
         <w:rPr>
@@ -2699,7 +2777,13 @@
         <w:rPr>
           <w:rFonts w:cstheme="minorHAnsi"/>
         </w:rPr>
-        <w:t>de wereld waarin we leven zoals</w:t>
+        <w:t>d</w:t>
+      </w:r>
+      <w:r>
+        <w:rPr>
+          <w:rFonts w:cstheme="minorHAnsi"/>
+        </w:rPr>
+        <w:t>ie</w:t>
       </w:r>
       <w:r>
         <w:rPr>
@@ -2725,7 +2809,13 @@
         <w:rPr>
           <w:rFonts w:cstheme="minorHAnsi"/>
         </w:rPr>
-        <w:t>die ons beschrijft</w:t>
+        <w:t>voor ons</w:t>
+      </w:r>
+      <w:r>
+        <w:rPr>
+          <w:rFonts w:cstheme="minorHAnsi"/>
+        </w:rPr>
+        <w:t xml:space="preserve"> beschrijft</w:t>
       </w:r>
       <w:r>
         <w:rPr>
@@ -2743,13 +2833,58 @@
         <w:rPr>
           <w:rFonts w:cstheme="minorHAnsi"/>
         </w:rPr>
+        <w:t>, m</w:t>
+      </w:r>
+      <w:r>
+        <w:rPr>
+          <w:rFonts w:cstheme="minorHAnsi"/>
+        </w:rPr>
+        <w:t xml:space="preserve">aar eerst maar eens dat grote plaatje en het overzicht </w:t>
+      </w:r>
+      <w:r>
+        <w:rPr>
+          <w:rFonts w:cstheme="minorHAnsi"/>
+        </w:rPr>
+        <w:t xml:space="preserve">dat </w:t>
+      </w:r>
+      <w:proofErr w:type="spellStart"/>
+      <w:r>
+        <w:rPr>
+          <w:rFonts w:cstheme="minorHAnsi"/>
+        </w:rPr>
+        <w:t>Applebaum</w:t>
+      </w:r>
+      <w:proofErr w:type="spellEnd"/>
+      <w:r>
+        <w:rPr>
+          <w:rFonts w:cstheme="minorHAnsi"/>
+        </w:rPr>
+        <w:t xml:space="preserve"> ons </w:t>
+      </w:r>
+      <w:r>
+        <w:rPr>
+          <w:rFonts w:cstheme="minorHAnsi"/>
+        </w:rPr>
+        <w:t xml:space="preserve">in </w:t>
+      </w:r>
+      <w:r>
+        <w:rPr>
+          <w:rFonts w:cstheme="minorHAnsi"/>
+        </w:rPr>
+        <w:lastRenderedPageBreak/>
+        <w:t>enkele grote penseelstrepen</w:t>
+      </w:r>
+      <w:r>
+        <w:rPr>
+          <w:rFonts w:cstheme="minorHAnsi"/>
+        </w:rPr>
+        <w:t xml:space="preserve"> schetst</w:t>
+      </w:r>
+      <w:r>
+        <w:rPr>
+          <w:rFonts w:cstheme="minorHAnsi"/>
+        </w:rPr>
         <w:t xml:space="preserve">. </w:t>
-      </w:r>
-      <w:r>
-        <w:rPr>
-          <w:rFonts w:cstheme="minorHAnsi"/>
-        </w:rPr>
-        <w:t xml:space="preserve">Maar eerst maar eens dat grote plaatje en het overzicht in enkele grote penseelstrepen. </w:t>
       </w:r>
       <w:r>
         <w:rPr>
@@ -2980,7 +3115,21 @@
           <w:rFonts w:cstheme="minorHAnsi"/>
           <w:lang w:val="en-NL"/>
         </w:rPr>
-        <w:t>Autocracy, INC. The dictators who want to run the world. New York: Doubleday</w:t>
+        <w:t>Autocracy, INC. The dictators who want to run the world</w:t>
+      </w:r>
+      <w:r>
+        <w:rPr>
+          <w:rFonts w:cstheme="minorHAnsi"/>
+          <w:lang w:val="en-NL"/>
+        </w:rPr>
+        <w:t>*</w:t>
+      </w:r>
+      <w:r>
+        <w:rPr>
+          <w:rFonts w:cstheme="minorHAnsi"/>
+          <w:lang w:val="en-NL"/>
+        </w:rPr>
+        <w:t>. New York: Doubleday</w:t>
       </w:r>
       <w:r>
         <w:rPr>

</xml_diff>